<commit_message>
dealing with chars when you'd reather have a string with a length of one is a real pain. How I wrote this is not sufficient for further development. I'll have to rethink this
</commit_message>
<xml_diff>
--- a/Assignments/assn-1/requirements/COMP2006-E1-Assignment-1.docx
+++ b/Assignments/assn-1/requirements/COMP2006-E1-Assignment-1.docx
@@ -563,15 +563,25 @@
     <w:p>
       <w:pPr>
         <w:pStyle w:val="Normal"/>
-        <w:rPr>
-          <w:lang w:eastAsia="en-GB"/>
-        </w:rPr>
-      </w:pPr>
-      <w:r>
-        <w:rPr>
-          <w:lang w:eastAsia="en-GB"/>
-        </w:rPr>
-        <w:t>Allow the user to enter a polynomial and use the binomial theorm to expand it.  A few notes:</w:t>
+        <w:rPr/>
+      </w:pPr>
+      <w:r>
+        <w:rPr>
+          <w:lang w:eastAsia="en-GB"/>
+        </w:rPr>
+        <w:t>Allow the user to enter a polynomial and use the binomial theor</w:t>
+      </w:r>
+      <w:r>
+        <w:rPr>
+          <w:lang w:eastAsia="en-GB"/>
+        </w:rPr>
+        <w:t>e</w:t>
+      </w:r>
+      <w:r>
+        <w:rPr>
+          <w:lang w:eastAsia="en-GB"/>
+        </w:rPr>
+        <w:t>m to expand it.  A few notes:</w:t>
       </w:r>
     </w:p>
     <w:p>
@@ -1214,7 +1224,7 @@
         <w:docPartGallery w:val="Page Numbers (Top of Page)"/>
         <w:docPartUnique w:val="true"/>
       </w:docPartObj>
-      <w:id w:val="1991736785"/>
+      <w:id w:val="1403610939"/>
     </w:sdtPr>
     <w:sdtContent>
       <w:p>
@@ -1228,11 +1238,7 @@
           <w:t xml:space="preserve">Page </w:t>
         </w:r>
         <w:r>
-          <w:rPr>
-            <w:b/>
-            <w:sz w:val="24"/>
-            <w:szCs w:val="24"/>
-          </w:rPr>
+          <w:rPr/>
           <w:fldChar w:fldCharType="begin"/>
         </w:r>
         <w:r>
@@ -1252,11 +1258,7 @@
           <w:t xml:space="preserve"> of </w:t>
         </w:r>
         <w:r>
-          <w:rPr>
-            <w:b/>
-            <w:sz w:val="24"/>
-            <w:szCs w:val="24"/>
-          </w:rPr>
+          <w:rPr/>
           <w:fldChar w:fldCharType="begin"/>
         </w:r>
         <w:r>
@@ -1295,24 +1297,10 @@
     </w:pPr>
     <w:r>
       <w:rPr/>
-      <w:t xml:space="preserve">Name : </w:t>
-    </w:r>
-    <w:r>
-      <w:rPr/>
-      <w:t>Anthony Scinocco</w:t>
-    </w:r>
-    <w:r>
-      <w:rPr/>
+      <w:t>Name : Anthony Scinocco</w:t>
       <w:tab/>
       <w:tab/>
-      <w:t xml:space="preserve">Student Number : </w:t>
-    </w:r>
-    <w:r>
-      <w:rPr/>
-      <w:t>200271982</w:t>
-    </w:r>
-    <w:r>
-      <w:rPr/>
+      <w:t>Student Number : 200271982</w:t>
       <w:tab/>
       <w:tab/>
     </w:r>
@@ -1326,7 +1314,6 @@
     <w:rPrDefault>
       <w:rPr>
         <w:rFonts w:ascii="Calibri" w:hAnsi="Calibri" w:eastAsia="Calibri" w:cs="" w:asciiTheme="minorHAnsi" w:cstheme="minorBidi" w:eastAsiaTheme="minorHAnsi" w:hAnsiTheme="minorHAnsi"/>
-        <w:sz w:val="22"/>
         <w:szCs w:val="22"/>
         <w:lang w:val="en-GB" w:eastAsia="en-US" w:bidi="ar-SA"/>
       </w:rPr>
@@ -1485,7 +1472,7 @@
     </w:pPr>
     <w:rPr>
       <w:rFonts w:ascii="Calibri" w:hAnsi="Calibri" w:eastAsia="Calibri" w:cs="" w:asciiTheme="minorHAnsi" w:cstheme="minorBidi" w:eastAsiaTheme="minorHAnsi" w:hAnsiTheme="minorHAnsi"/>
-      <w:color w:val="auto"/>
+      <w:color w:val="00000A"/>
       <w:sz w:val="22"/>
       <w:szCs w:val="22"/>
       <w:lang w:val="en-GB" w:eastAsia="en-US" w:bidi="ar-SA"/>

</xml_diff>

<commit_message>
high level commit all folders
</commit_message>
<xml_diff>
--- a/Assignments/assn-1/requirements/COMP2006-E1-Assignment-1.docx
+++ b/Assignments/assn-1/requirements/COMP2006-E1-Assignment-1.docx
@@ -569,19 +569,7 @@
         <w:rPr>
           <w:lang w:eastAsia="en-GB"/>
         </w:rPr>
-        <w:t>Allow the user to enter a polynomial and use the binomial theor</w:t>
-      </w:r>
-      <w:r>
-        <w:rPr>
-          <w:lang w:eastAsia="en-GB"/>
-        </w:rPr>
-        <w:t>e</w:t>
-      </w:r>
-      <w:r>
-        <w:rPr>
-          <w:lang w:eastAsia="en-GB"/>
-        </w:rPr>
-        <w:t>m to expand it.  A few notes:</w:t>
+        <w:t>Allow the user to enter a polynomial and use the binomial theorem to expand it.  A few notes:</w:t>
       </w:r>
     </w:p>
     <w:p>
@@ -1224,7 +1212,7 @@
         <w:docPartGallery w:val="Page Numbers (Top of Page)"/>
         <w:docPartUnique w:val="true"/>
       </w:docPartObj>
-      <w:id w:val="1403610939"/>
+      <w:id w:val="883508232"/>
     </w:sdtPr>
     <w:sdtContent>
       <w:p>
@@ -1248,7 +1236,7 @@
           <w:fldChar w:fldCharType="separate"/>
         </w:r>
         <w:r>
-          <w:t>2</w:t>
+          <w:t>1</w:t>
         </w:r>
         <w:r>
           <w:fldChar w:fldCharType="end"/>
@@ -1301,7 +1289,6 @@
       <w:tab/>
       <w:tab/>
       <w:t>Student Number : 200271982</w:t>
-      <w:tab/>
       <w:tab/>
     </w:r>
   </w:p>

</xml_diff>